<commit_message>
Init and BaseScraper.py implementation
</commit_message>
<xml_diff>
--- a/AI_supply_devlopment.docx
+++ b/AI_supply_devlopment.docx
@@ -154,7 +154,7 @@
     <w:p>
       <w:r>
         <w:pict w14:anchorId="47D2A272">
-          <v:rect id="_x0000_i1061" style="width:0;height:1.5pt" o:hralign="center" o:hrstd="t" o:hr="t" fillcolor="#a0a0a0" stroked="f"/>
+          <v:rect id="_x0000_i1025" style="width:0;height:1.5pt" o:hralign="center" o:hrstd="t" o:hr="t" fillcolor="#a0a0a0" stroked="f"/>
         </w:pict>
       </w:r>
     </w:p>
@@ -660,7 +660,7 @@
     <w:p>
       <w:r>
         <w:pict w14:anchorId="76AED071">
-          <v:rect id="_x0000_i1062" style="width:0;height:1.5pt" o:hralign="center" o:hrstd="t" o:hr="t" fillcolor="#a0a0a0" stroked="f"/>
+          <v:rect id="_x0000_i1026" style="width:0;height:1.5pt" o:hralign="center" o:hrstd="t" o:hr="t" fillcolor="#a0a0a0" stroked="f"/>
         </w:pict>
       </w:r>
     </w:p>
@@ -937,7 +937,7 @@
     <w:p>
       <w:r>
         <w:pict w14:anchorId="2B7F87DF">
-          <v:rect id="_x0000_i1063" style="width:0;height:1.5pt" o:hralign="center" o:hrstd="t" o:hr="t" fillcolor="#a0a0a0" stroked="f"/>
+          <v:rect id="_x0000_i1027" style="width:0;height:1.5pt" o:hralign="center" o:hrstd="t" o:hr="t" fillcolor="#a0a0a0" stroked="f"/>
         </w:pict>
       </w:r>
     </w:p>
@@ -1201,233 +1201,14 @@
     <w:p>
       <w:r>
         <w:pict w14:anchorId="568C4390">
-          <v:rect id="_x0000_i1064" style="width:0;height:1.5pt" o:hralign="center" o:hrstd="t" o:hr="t" fillcolor="#a0a0a0" stroked="f"/>
+          <v:rect id="_x0000_i1028" style="width:0;height:1.5pt" o:hralign="center" o:hrstd="t" o:hr="t" fillcolor="#a0a0a0" stroked="f"/>
         </w:pict>
       </w:r>
     </w:p>
     <w:p>
-      <w:pPr>
-        <w:rPr>
-          <w:b/>
-          <w:bCs/>
-        </w:rPr>
-      </w:pPr>
-      <w:r>
-        <w:rPr>
-          <w:b/>
-          <w:bCs/>
-        </w:rPr>
-        <w:t>Development Roadmap</w:t>
-      </w:r>
-    </w:p>
-    <w:p>
-      <w:pPr>
-        <w:rPr>
-          <w:b/>
-          <w:bCs/>
-        </w:rPr>
-      </w:pPr>
-      <w:r>
-        <w:rPr>
-          <w:b/>
-          <w:bCs/>
-        </w:rPr>
-        <w:t>Week 1: Web Scraping Setup</w:t>
-      </w:r>
-    </w:p>
-    <w:p>
-      <w:pPr>
-        <w:numPr>
-          <w:ilvl w:val="0"/>
-          <w:numId w:val="12"/>
-        </w:numPr>
-      </w:pPr>
-      <w:r>
-        <w:t>Set up Scrapy and Selenium for target sites</w:t>
-      </w:r>
-    </w:p>
-    <w:p>
-      <w:pPr>
-        <w:numPr>
-          <w:ilvl w:val="0"/>
-          <w:numId w:val="12"/>
-        </w:numPr>
-      </w:pPr>
-      <w:r>
-        <w:t xml:space="preserve">Implement initial scrapers for Alibaba &amp; </w:t>
-      </w:r>
-      <w:proofErr w:type="spellStart"/>
-      <w:r>
-        <w:t>IndiaMART</w:t>
-      </w:r>
-      <w:proofErr w:type="spellEnd"/>
-    </w:p>
-    <w:p>
-      <w:pPr>
-        <w:rPr>
-          <w:b/>
-          <w:bCs/>
-        </w:rPr>
-      </w:pPr>
-      <w:r>
-        <w:rPr>
-          <w:b/>
-          <w:bCs/>
-        </w:rPr>
-        <w:t>Week 2: Data Processing &amp; Cleaning</w:t>
-      </w:r>
-    </w:p>
-    <w:p>
-      <w:pPr>
-        <w:numPr>
-          <w:ilvl w:val="0"/>
-          <w:numId w:val="13"/>
-        </w:numPr>
-      </w:pPr>
-      <w:r>
-        <w:t>Store supplier data in MongoDB/PostgreSQL</w:t>
-      </w:r>
-    </w:p>
-    <w:p>
-      <w:pPr>
-        <w:numPr>
-          <w:ilvl w:val="0"/>
-          <w:numId w:val="13"/>
-        </w:numPr>
-      </w:pPr>
-      <w:r>
-        <w:t>Normalize &amp; classify extracted data</w:t>
-      </w:r>
-    </w:p>
-    <w:p>
-      <w:pPr>
-        <w:rPr>
-          <w:b/>
-          <w:bCs/>
-        </w:rPr>
-      </w:pPr>
-      <w:r>
-        <w:rPr>
-          <w:b/>
-          <w:bCs/>
-        </w:rPr>
-        <w:t>Week 3: AI-Based Ranking &amp; Contact Retrieval</w:t>
-      </w:r>
-    </w:p>
-    <w:p>
-      <w:pPr>
-        <w:numPr>
-          <w:ilvl w:val="0"/>
-          <w:numId w:val="14"/>
-        </w:numPr>
-      </w:pPr>
-      <w:r>
-        <w:t>Implement TF-IDF/BERT ranking</w:t>
-      </w:r>
-    </w:p>
-    <w:p>
-      <w:pPr>
-        <w:numPr>
-          <w:ilvl w:val="0"/>
-          <w:numId w:val="14"/>
-        </w:numPr>
-      </w:pPr>
-      <w:r>
-        <w:t xml:space="preserve">Extract supplier </w:t>
-      </w:r>
-      <w:proofErr w:type="gramStart"/>
-      <w:r>
-        <w:t>contact</w:t>
-      </w:r>
-      <w:proofErr w:type="gramEnd"/>
-      <w:r>
-        <w:t xml:space="preserve"> details using NLP</w:t>
-      </w:r>
-    </w:p>
-    <w:p>
-      <w:pPr>
-        <w:rPr>
-          <w:b/>
-          <w:bCs/>
-        </w:rPr>
-      </w:pPr>
-      <w:r>
-        <w:rPr>
-          <w:b/>
-          <w:bCs/>
-        </w:rPr>
-        <w:t>Week 4: UI &amp; API Development</w:t>
-      </w:r>
-    </w:p>
-    <w:p>
-      <w:pPr>
-        <w:numPr>
-          <w:ilvl w:val="0"/>
-          <w:numId w:val="15"/>
-        </w:numPr>
-      </w:pPr>
-      <w:r>
-        <w:t xml:space="preserve">Develop search API using </w:t>
-      </w:r>
-      <w:proofErr w:type="spellStart"/>
-      <w:r>
-        <w:t>FastAPI</w:t>
-      </w:r>
-      <w:proofErr w:type="spellEnd"/>
-    </w:p>
-    <w:p>
-      <w:pPr>
-        <w:numPr>
-          <w:ilvl w:val="0"/>
-          <w:numId w:val="15"/>
-        </w:numPr>
-      </w:pPr>
-      <w:r>
-        <w:t>Build UI for supplier lookup</w:t>
-      </w:r>
-    </w:p>
-    <w:p>
-      <w:pPr>
-        <w:rPr>
-          <w:b/>
-          <w:bCs/>
-        </w:rPr>
-      </w:pPr>
-      <w:r>
-        <w:rPr>
-          <w:b/>
-          <w:bCs/>
-        </w:rPr>
-        <w:t>Week 5: Testing &amp; Deployment</w:t>
-      </w:r>
-    </w:p>
-    <w:p>
-      <w:pPr>
-        <w:numPr>
-          <w:ilvl w:val="0"/>
-          <w:numId w:val="16"/>
-        </w:numPr>
-      </w:pPr>
-      <w:r>
-        <w:lastRenderedPageBreak/>
-        <w:t>Run scalability tests</w:t>
-      </w:r>
-    </w:p>
-    <w:p>
-      <w:pPr>
-        <w:numPr>
-          <w:ilvl w:val="0"/>
-          <w:numId w:val="16"/>
-        </w:numPr>
-      </w:pPr>
-      <w:r>
-        <w:t>Deploy API/UI to cloud (AWS, Heroku, etc.)</w:t>
-      </w:r>
-    </w:p>
-    <w:p>
       <w:r>
         <w:pict w14:anchorId="5E08C513">
-          <v:rect id="_x0000_i1065" style="width:0;height:1.5pt" o:hralign="center" o:hrstd="t" o:hr="t" fillcolor="#a0a0a0" stroked="f"/>
+          <v:rect id="_x0000_i1029" style="width:0;height:1.5pt" o:hralign="center" o:hrstd="t" o:hr="t" fillcolor="#a0a0a0" stroked="f"/>
         </w:pict>
       </w:r>
     </w:p>
@@ -1512,7 +1293,7 @@
     <w:p>
       <w:r>
         <w:pict w14:anchorId="117D5AF9">
-          <v:rect id="_x0000_i1066" style="width:0;height:1.5pt" o:hralign="center" o:hrstd="t" o:hr="t" fillcolor="#a0a0a0" stroked="f"/>
+          <v:rect id="_x0000_i1030" style="width:0;height:1.5pt" o:hralign="center" o:hrstd="t" o:hr="t" fillcolor="#a0a0a0" stroked="f"/>
         </w:pict>
       </w:r>
     </w:p>
@@ -4668,6 +4449,7 @@
   <w:style w:type="character" w:default="1" w:styleId="DefaultParagraphFont">
     <w:name w:val="Default Paragraph Font"/>
     <w:uiPriority w:val="1"/>
+    <w:semiHidden/>
     <w:unhideWhenUsed/>
   </w:style>
   <w:style w:type="table" w:default="1" w:styleId="TableNormal">

</xml_diff>